<commit_message>
Update date and authors
</commit_message>
<xml_diff>
--- a/ShinyAppStatusLog.docx
+++ b/ShinyAppStatusLog.docx
@@ -35,19 +35,37 @@
       <w:r>
         <w:t xml:space="preserve">Froeschke</w:t>
       </w:r>
+      <w:r>
+        <w:t xml:space="preserve"> </w:t>
+      </w:r>
+      <w:r>
+        <w:t xml:space="preserve">&amp;</w:t>
+      </w:r>
+      <w:r>
+        <w:t xml:space="preserve"> </w:t>
+      </w:r>
+      <w:r>
+        <w:t xml:space="preserve">Claire</w:t>
+      </w:r>
+      <w:r>
+        <w:t xml:space="preserve"> </w:t>
+      </w:r>
+      <w:r>
+        <w:t xml:space="preserve">Roberts</w:t>
+      </w:r>
     </w:p>
     <w:p>
       <w:pPr>
         <w:pStyle w:val="Date"/>
       </w:pPr>
       <w:r>
-        <w:t xml:space="preserve">January</w:t>
+        <w:t xml:space="preserve">March</w:t>
       </w:r>
       <w:r>
         <w:t xml:space="preserve"> </w:t>
       </w:r>
       <w:r>
-        <w:t xml:space="preserve">27,</w:t>
+        <w:t xml:space="preserve">3,</w:t>
       </w:r>
       <w:r>
         <w:t xml:space="preserve"> </w:t>
@@ -182,6 +200,124 @@
       </w:pPr>
       <w:r>
         <w:t xml:space="preserve">Convert all pop-ups to mapview</w:t>
+      </w:r>
+    </w:p>
+    <w:p>
+      <w:pPr>
+        <w:pStyle w:val="Heading3"/>
+      </w:pPr>
+      <w:bookmarkStart w:id="23" w:name="efh"/>
+      <w:bookmarkEnd w:id="23"/>
+      <w:r>
+        <w:t xml:space="preserve">EFH</w:t>
+      </w:r>
+    </w:p>
+    <w:p>
+      <w:pPr>
+        <w:pStyle w:val="Compact"/>
+        <w:numPr>
+          <w:numId w:val="1003"/>
+          <w:ilvl w:val="0"/>
+        </w:numPr>
+      </w:pPr>
+      <w:r>
+        <w:t xml:space="preserve">Author(s)</w:t>
+      </w:r>
+    </w:p>
+    <w:p>
+      <w:pPr>
+        <w:pStyle w:val="Compact"/>
+        <w:numPr>
+          <w:numId w:val="1003"/>
+          <w:ilvl w:val="0"/>
+        </w:numPr>
+      </w:pPr>
+      <w:r>
+        <w:t xml:space="preserve">URL (if deployed)</w:t>
+      </w:r>
+    </w:p>
+    <w:p>
+      <w:pPr>
+        <w:pStyle w:val="Compact"/>
+        <w:numPr>
+          <w:numId w:val="1003"/>
+          <w:ilvl w:val="0"/>
+        </w:numPr>
+      </w:pPr>
+      <w:r>
+        <w:t xml:space="preserve">Git Repository</w:t>
+      </w:r>
+    </w:p>
+    <w:p>
+      <w:pPr>
+        <w:pStyle w:val="Compact"/>
+        <w:numPr>
+          <w:numId w:val="1003"/>
+          <w:ilvl w:val="0"/>
+        </w:numPr>
+      </w:pPr>
+      <w:r>
+        <w:t xml:space="preserve">Purpose</w:t>
+      </w:r>
+    </w:p>
+    <w:p>
+      <w:pPr>
+        <w:pStyle w:val="Compact"/>
+        <w:numPr>
+          <w:numId w:val="1003"/>
+          <w:ilvl w:val="0"/>
+        </w:numPr>
+      </w:pPr>
+      <w:r>
+        <w:t xml:space="preserve">Last commit</w:t>
+      </w:r>
+    </w:p>
+    <w:p>
+      <w:pPr>
+        <w:pStyle w:val="Compact"/>
+        <w:numPr>
+          <w:numId w:val="1003"/>
+          <w:ilvl w:val="0"/>
+        </w:numPr>
+      </w:pPr>
+      <w:r>
+        <w:t xml:space="preserve">First commit</w:t>
+      </w:r>
+    </w:p>
+    <w:p>
+      <w:pPr>
+        <w:pStyle w:val="Compact"/>
+        <w:numPr>
+          <w:numId w:val="1003"/>
+          <w:ilvl w:val="0"/>
+        </w:numPr>
+      </w:pPr>
+      <w:r>
+        <w:t xml:space="preserve">Current version</w:t>
+      </w:r>
+    </w:p>
+    <w:p>
+      <w:pPr>
+        <w:pStyle w:val="Compact"/>
+        <w:numPr>
+          <w:numId w:val="1003"/>
+          <w:ilvl w:val="0"/>
+        </w:numPr>
+      </w:pPr>
+      <w:r>
+        <w:t xml:space="preserve">To-do list</w:t>
+      </w:r>
+    </w:p>
+    <w:p>
+      <w:pPr>
+        <w:pStyle w:val="Compact"/>
+        <w:numPr>
+          <w:numId w:val="1004"/>
+          <w:ilvl w:val="1"/>
+        </w:numPr>
+      </w:pPr>
+      <w:r>
+        <w:t xml:space="preserve">Add second y axis to age-length for inches display</w:t>
       </w:r>
     </w:p>
     <w:sectPr/>
@@ -292,7 +428,7 @@
     </w:lvl>
   </w:abstractNum>
   <w:abstractNum w:abstractNumId="990">
-    <w:nsid w:val="cde5122c"/>
+    <w:nsid w:val="1c234d96"/>
     <w:multiLevelType w:val="multilevel"/>
     <w:lvl w:ilvl="0">
       <w:numFmt w:val="bullet"/>
@@ -373,7 +509,7 @@
     </w:lvl>
   </w:abstractNum>
   <w:abstractNum w:abstractNumId="991">
-    <w:nsid w:val="cc777830"/>
+    <w:nsid w:val="23ef9e20"/>
     <w:multiLevelType w:val="multilevel"/>
     <w:lvl w:ilvl="0">
       <w:numFmt w:val="bullet"/>
@@ -463,6 +599,12 @@
     <w:abstractNumId w:val="991"/>
   </w:num>
   <w:num w:numId="1002">
+    <w:abstractNumId w:val="991"/>
+  </w:num>
+  <w:num w:numId="1003">
+    <w:abstractNumId w:val="991"/>
+  </w:num>
+  <w:num w:numId="1004">
     <w:abstractNumId w:val="991"/>
   </w:num>
 </w:numbering>

</xml_diff>

<commit_message>
added note to integrate secret package in EFH app if appropriate.  Noted that bookmarking was enabled by CER
</commit_message>
<xml_diff>
--- a/ShinyAppStatusLog.docx
+++ b/ShinyAppStatusLog.docx
@@ -362,6 +362,131 @@
       </w:pPr>
       <w:r>
         <w:t xml:space="preserve">Add second y axis to age-length for inches display</w:t>
+      </w:r>
+    </w:p>
+    <w:p>
+      <w:pPr>
+        <w:pStyle w:val="Compact"/>
+        <w:numPr>
+          <w:numId w:val="1004"/>
+          <w:ilvl w:val="1"/>
+        </w:numPr>
+      </w:pPr>
+      <w:r>
+        <w:rPr>
+          <w:strike/>
+        </w:rPr>
+        <w:t xml:space="preserve">Bookmarking for specific pages for referencing in documents</w:t>
+      </w:r>
+    </w:p>
+    <w:p>
+      <w:pPr>
+        <w:pStyle w:val="Compact"/>
+        <w:numPr>
+          <w:numId w:val="1004"/>
+          <w:ilvl w:val="1"/>
+        </w:numPr>
+      </w:pPr>
+      <w:r>
+        <w:t xml:space="preserve">Size at maturity markers on age/growth charts</w:t>
+      </w:r>
+    </w:p>
+    <w:p>
+      <w:pPr>
+        <w:pStyle w:val="Compact"/>
+        <w:numPr>
+          <w:numId w:val="1004"/>
+          <w:ilvl w:val="1"/>
+        </w:numPr>
+      </w:pPr>
+      <w:hyperlink r:id="rId24">
+        <w:r>
+          <w:rPr>
+            <w:rStyle w:val="Hyperlink"/>
+          </w:rPr>
+          <w:t xml:space="preserve">https://cran.r-project.org/web/packages/secret/index.html</w:t>
+        </w:r>
+      </w:hyperlink>
+    </w:p>
+    <w:p>
+      <w:pPr>
+        <w:pStyle w:val="Heading3"/>
+      </w:pPr>
+      <w:bookmarkStart w:id="25" w:name="lobster-applications"/>
+      <w:bookmarkEnd w:id="25"/>
+      <w:r>
+        <w:t xml:space="preserve">Lobster Applications</w:t>
+      </w:r>
+    </w:p>
+    <w:p>
+      <w:pPr>
+        <w:pStyle w:val="Compact"/>
+        <w:numPr>
+          <w:numId w:val="1005"/>
+          <w:ilvl w:val="0"/>
+        </w:numPr>
+      </w:pPr>
+      <w:r>
+        <w:t xml:space="preserve">Author(s) : Claire Roberts, John Froeschke</w:t>
+      </w:r>
+    </w:p>
+    <w:p>
+      <w:pPr>
+        <w:pStyle w:val="Compact"/>
+        <w:numPr>
+          <w:numId w:val="1005"/>
+          <w:ilvl w:val="0"/>
+        </w:numPr>
+      </w:pPr>
+      <w:r>
+        <w:t xml:space="preserve">URL (if deployed)</w:t>
+      </w:r>
+      <w:r>
+        <w:t xml:space="preserve"> </w:t>
+      </w:r>
+      <w:hyperlink r:id="rId26">
+        <w:r>
+          <w:rPr>
+            <w:rStyle w:val="Hyperlink"/>
+          </w:rPr>
+          <w:t xml:space="preserve">http://portal.gulfcouncil.org/SpinyLobsterManagement.html</w:t>
+        </w:r>
+      </w:hyperlink>
+    </w:p>
+    <w:p>
+      <w:pPr>
+        <w:pStyle w:val="Compact"/>
+        <w:numPr>
+          <w:numId w:val="1005"/>
+          <w:ilvl w:val="0"/>
+        </w:numPr>
+      </w:pPr>
+      <w:r>
+        <w:t xml:space="preserve">To-do list</w:t>
+      </w:r>
+    </w:p>
+    <w:p>
+      <w:pPr>
+        <w:pStyle w:val="Compact"/>
+        <w:numPr>
+          <w:numId w:val="1006"/>
+          <w:ilvl w:val="1"/>
+        </w:numPr>
+      </w:pPr>
+      <w:r>
+        <w:t xml:space="preserve">Coordinates of each polygon in pop-up, considere html table from mapview</w:t>
+      </w:r>
+    </w:p>
+    <w:p>
+      <w:pPr>
+        <w:pStyle w:val="Compact"/>
+        <w:numPr>
+          <w:numId w:val="1006"/>
+          <w:ilvl w:val="1"/>
+        </w:numPr>
+      </w:pPr>
+      <w:r>
+        <w:t xml:space="preserve">add download link for shapfile or tabular data. Could fortify the data into a readable table using the fortify function in ggplot2</w:t>
       </w:r>
     </w:p>
     <w:sectPr/>
@@ -472,7 +597,7 @@
     </w:lvl>
   </w:abstractNum>
   <w:abstractNum w:abstractNumId="990">
-    <w:nsid w:val="fc72ff48"/>
+    <w:nsid w:val="fc7dcb9a"/>
     <w:multiLevelType w:val="multilevel"/>
     <w:lvl w:ilvl="0">
       <w:numFmt w:val="bullet"/>
@@ -553,7 +678,7 @@
     </w:lvl>
   </w:abstractNum>
   <w:abstractNum w:abstractNumId="991">
-    <w:nsid w:val="5e971730"/>
+    <w:nsid w:val="b816fad5"/>
     <w:multiLevelType w:val="multilevel"/>
     <w:lvl w:ilvl="0">
       <w:numFmt w:val="bullet"/>
@@ -649,6 +774,12 @@
     <w:abstractNumId w:val="991"/>
   </w:num>
   <w:num w:numId="1004">
+    <w:abstractNumId w:val="991"/>
+  </w:num>
+  <w:num w:numId="1005">
+    <w:abstractNumId w:val="991"/>
+  </w:num>
+  <w:num w:numId="1006">
     <w:abstractNumId w:val="991"/>
   </w:num>
 </w:numbering>

</xml_diff>